<commit_message>
continuando script an exploratoia
</commit_message>
<xml_diff>
--- a/Aulas análises de dados - tópicos e cronograma.docx
+++ b/Aulas análises de dados - tópicos e cronograma.docx
@@ -309,6 +309,54 @@
       <w:bookmarkEnd w:id="0"/>
       <w:r>
         <w:rPr>
+          <w:highlight w:val="yellow"/>
+        </w:rPr>
+        <w:t>- gerar um</w:t>
+      </w:r>
+      <w:r>
+        <w:rPr>
+          <w:highlight w:val="yellow"/>
+        </w:rPr>
+        <w:t>a</w:t>
+      </w:r>
+      <w:r>
+        <w:rPr>
+          <w:highlight w:val="yellow"/>
+        </w:rPr>
+        <w:t xml:space="preserve"> </w:t>
+      </w:r>
+      <w:r>
+        <w:rPr>
+          <w:highlight w:val="yellow"/>
+        </w:rPr>
+        <w:t xml:space="preserve">sub-base, somente com variáveis </w:t>
+      </w:r>
+      <w:proofErr w:type="spellStart"/>
+      <w:proofErr w:type="gramStart"/>
+      <w:r>
+        <w:rPr>
+          <w:highlight w:val="yellow"/>
+        </w:rPr>
+        <w:t>tipo.a</w:t>
+      </w:r>
+      <w:proofErr w:type="spellEnd"/>
+      <w:proofErr w:type="gramEnd"/>
+      <w:r>
+        <w:rPr>
+          <w:highlight w:val="yellow"/>
+        </w:rPr>
+        <w:t xml:space="preserve"> = PI</w:t>
+      </w:r>
+      <w:r>
+        <w:t xml:space="preserve">  </w:t>
+      </w:r>
+    </w:p>
+    <w:p>
+      <w:pPr>
+        <w:jc w:val="both"/>
+      </w:pPr>
+      <w:r>
+        <w:rPr>
           <w:highlight w:val="green"/>
         </w:rPr>
         <w:t xml:space="preserve">- Variáveis categóricas - aprender </w:t>
@@ -626,6 +674,7 @@
     </w:p>
     <w:p>
       <w:r>
+        <w:lastRenderedPageBreak/>
         <w:t xml:space="preserve">- Quais </w:t>
       </w:r>
       <w:r>
@@ -645,7 +694,6 @@
     </w:p>
     <w:p>
       <w:r>
-        <w:lastRenderedPageBreak/>
         <w:t xml:space="preserve">- Indicações de referencias para aprender sobre cada uma das técnicas. </w:t>
       </w:r>
     </w:p>

</xml_diff>